<commit_message>
Last minute commit XD final adjustment
</commit_message>
<xml_diff>
--- a/ScreenShoots_FF_app.docx
+++ b/ScreenShoots_FF_app.docx
@@ -95,9 +95,9 @@
         </w:rPr>
         <w:lastRenderedPageBreak/>
         <w:drawing>
-          <wp:inline distT="0" distB="0" distL="0" distR="0" wp14:anchorId="0FB42FB4" wp14:editId="61EC8266">
-            <wp:extent cx="5612130" cy="3521075"/>
-            <wp:effectExtent l="0" t="0" r="7620" b="3175"/>
+          <wp:inline distT="0" distB="0" distL="0" distR="0" wp14:anchorId="59FA467C" wp14:editId="7A107DF3">
+            <wp:extent cx="5612130" cy="5340985"/>
+            <wp:effectExtent l="0" t="0" r="7620" b="0"/>
             <wp:docPr id="1" name="Picture 1"/>
             <wp:cNvGraphicFramePr>
               <a:graphicFrameLocks xmlns:a="http://schemas.openxmlformats.org/drawingml/2006/main" noChangeAspect="1"/>
@@ -118,7 +118,7 @@
                   <pic:spPr>
                     <a:xfrm>
                       <a:off x="0" y="0"/>
-                      <a:ext cx="5612130" cy="3521075"/>
+                      <a:ext cx="5612130" cy="5340985"/>
                     </a:xfrm>
                     <a:prstGeom prst="rect">
                       <a:avLst/>
@@ -135,6 +135,12 @@
       <w:bookmarkStart w:id="0" w:name="_GoBack"/>
       <w:bookmarkEnd w:id="0"/>
     </w:p>
+    <w:p/>
+    <w:p/>
+    <w:p/>
+    <w:p/>
+    <w:p/>
+    <w:p/>
     <w:sectPr>
       <w:pgSz w:w="12240" w:h="15840"/>
       <w:pgMar w:top="1417" w:right="1701" w:bottom="1417" w:left="1701" w:header="708" w:footer="708" w:gutter="0"/>

</xml_diff>